<commit_message>
Final draft of this
</commit_message>
<xml_diff>
--- a/p1/report/1b_design_decisions.docx
+++ b/p1/report/1b_design_decisions.docx
@@ -70,10 +70,7 @@
         <w:t xml:space="preserve"> layers an image would be </w:t>
       </w:r>
       <w:r>
-        <w:t>filtered through</w:t>
-      </w:r>
-      <w:r>
-        <w:t xml:space="preserve"> after being broken down through normalization and convolution.</w:t>
+        <w:t>filtered through after being broken down through normalization and convolution.</w:t>
       </w:r>
       <w:r>
         <w:t xml:space="preserve">  Onc</w:t>
@@ -104,93 +101,99 @@
       <w:r>
         <w:t>M</w:t>
       </w:r>
+      <w:r>
+        <w:t>atlab</w:t>
+      </w:r>
+      <w:proofErr w:type="spellEnd"/>
+      <w:r>
+        <w:t xml:space="preserve"> coding reflects procedural programming more commonly found in the C language. This was done in creating supporting files, functional programming, and nested for loop structures.  </w:t>
+      </w:r>
+      <w:r>
+        <w:t xml:space="preserve">A few of the supporting files consisted of </w:t>
+      </w:r>
+      <w:proofErr w:type="gramStart"/>
+      <w:r>
+        <w:t>the con</w:t>
+      </w:r>
+      <w:r>
+        <w:t>volve</w:t>
+      </w:r>
+      <w:proofErr w:type="gramEnd"/>
+      <w:r>
+        <w:t xml:space="preserve">, the </w:t>
+      </w:r>
+      <w:proofErr w:type="spellStart"/>
+      <w:r>
+        <w:t>ReLU</w:t>
+      </w:r>
+      <w:proofErr w:type="spellEnd"/>
+      <w:r>
+        <w:t xml:space="preserve">, and the </w:t>
+      </w:r>
+      <w:proofErr w:type="spellStart"/>
+      <w:r>
+        <w:t>maxpool</w:t>
+      </w:r>
+      <w:proofErr w:type="spellEnd"/>
+      <w:r>
+        <w:t xml:space="preserve"> function. Function calls in the </w:t>
+      </w:r>
+      <w:proofErr w:type="spellStart"/>
+      <w:r>
+        <w:t>neuralNet</w:t>
+      </w:r>
+      <w:proofErr w:type="spellEnd"/>
+      <w:r>
+        <w:t xml:space="preserve"> script called to these functions passing the </w:t>
+      </w:r>
+      <w:r>
+        <w:t>necessary</w:t>
+      </w:r>
+      <w:r>
+        <w:t xml:space="preserve"> </w:t>
+      </w:r>
+      <w:r>
+        <w:t>parameters</w:t>
+      </w:r>
+      <w:r>
+        <w:t xml:space="preserve"> along with it. These functions are much like functional programming </w:t>
+      </w:r>
+      <w:r>
+        <w:t xml:space="preserve">in </w:t>
+      </w:r>
+      <w:proofErr w:type="spellStart"/>
+      <w:r>
+        <w:t>c++</w:t>
+      </w:r>
+      <w:proofErr w:type="spellEnd"/>
+      <w:r>
+        <w:t xml:space="preserve"> where the purpose is to </w:t>
+      </w:r>
+      <w:r>
+        <w:t>have a module or</w:t>
+      </w:r>
+      <w:r>
+        <w:t xml:space="preserve"> block of </w:t>
+      </w:r>
+      <w:r>
+        <w:t xml:space="preserve">program </w:t>
+      </w:r>
+      <w:r>
+        <w:t>code that handles a particular task</w:t>
+      </w:r>
+      <w:r>
+        <w:t xml:space="preserve">.  These modules come in handy for being reusable.  By implementing this into our neural net we are able to greatly reduce the number of lines in our code while at the same time making it more robust. We have assurance in the function that when we call that section of code to handle a specific job it will stand by itself.  Digging deeper into these function modules there was also some design implementation at a lower level. </w:t>
+      </w:r>
+      <w:r>
+        <w:t xml:space="preserve"> In the project description under the basic operations all of the computational building blocks </w:t>
+      </w:r>
+      <w:r>
+        <w:t xml:space="preserve">were </w:t>
+      </w:r>
       <w:bookmarkStart w:id="0" w:name="_GoBack"/>
       <w:bookmarkEnd w:id="0"/>
       <w:r>
-        <w:t>atlab</w:t>
-      </w:r>
-      <w:proofErr w:type="spellEnd"/>
-      <w:r>
-        <w:t xml:space="preserve"> coding reflects procedural programming more commonly found in the C language. This was done in creating supporting files, functional programming, and nested for loop structures.  </w:t>
-      </w:r>
-      <w:r>
-        <w:t xml:space="preserve">A few of the supporting files consisted of </w:t>
-      </w:r>
-      <w:proofErr w:type="gramStart"/>
-      <w:r>
-        <w:t>the con</w:t>
-      </w:r>
-      <w:r>
-        <w:t>volve</w:t>
-      </w:r>
-      <w:proofErr w:type="gramEnd"/>
-      <w:r>
-        <w:t xml:space="preserve">, the </w:t>
-      </w:r>
-      <w:proofErr w:type="spellStart"/>
-      <w:r>
-        <w:t>ReLU</w:t>
-      </w:r>
-      <w:proofErr w:type="spellEnd"/>
-      <w:r>
-        <w:t xml:space="preserve">, and the </w:t>
-      </w:r>
-      <w:proofErr w:type="spellStart"/>
-      <w:r>
-        <w:t>maxpool</w:t>
-      </w:r>
-      <w:proofErr w:type="spellEnd"/>
-      <w:r>
-        <w:t xml:space="preserve"> function. Function calls in the </w:t>
-      </w:r>
-      <w:proofErr w:type="spellStart"/>
-      <w:r>
-        <w:t>neuralNet</w:t>
-      </w:r>
-      <w:proofErr w:type="spellEnd"/>
-      <w:r>
-        <w:t xml:space="preserve"> script called to these functions passing the </w:t>
-      </w:r>
-      <w:r>
-        <w:t>necessary</w:t>
-      </w:r>
-      <w:r>
-        <w:t xml:space="preserve"> </w:t>
-      </w:r>
-      <w:r>
-        <w:t>parameters</w:t>
-      </w:r>
-      <w:r>
-        <w:t xml:space="preserve"> along with it. These functions are much like functional programming </w:t>
-      </w:r>
-      <w:r>
-        <w:t xml:space="preserve">in </w:t>
-      </w:r>
-      <w:proofErr w:type="spellStart"/>
-      <w:r>
-        <w:t>c++</w:t>
-      </w:r>
-      <w:proofErr w:type="spellEnd"/>
-      <w:r>
-        <w:t xml:space="preserve"> where the purpose is to </w:t>
-      </w:r>
-      <w:r>
-        <w:t>have a module or</w:t>
-      </w:r>
-      <w:r>
-        <w:t xml:space="preserve"> block of </w:t>
-      </w:r>
-      <w:r>
-        <w:t xml:space="preserve">program </w:t>
-      </w:r>
-      <w:r>
-        <w:t>code that handles a particular task</w:t>
-      </w:r>
-      <w:r>
-        <w:t xml:space="preserve">.  These modules come in handy for being reusable.  By implementing this into our neural net we are able to greatly reduce the number of lines in our code while at the same time making it more robust. We have assurance in the function that when we call that section of code to handle a specific job it will stand by itself.  Digging deeper into these function modules there was also some design implementation at a lower level. </w:t>
-      </w:r>
-      <w:r>
-        <w:t xml:space="preserve"> In the project description under the basic operations all of the computational building blocks defined using summations. For example in fully connected the output is determined by summations in all dimensions of the image including the rows columns and channels. We extracted this summation notation and created nested for loop structures to handle looping through all iterations of the dimensions and computing the summations in a totaling </w:t>
+        <w:t xml:space="preserve">defined using summations. For example in fully connected the output is determined by summations in all dimensions of the image including the rows columns and channels. We extracted this summation notation and created nested for loop structures to handle looping through all iterations of the dimensions and computing the summations in a totaling </w:t>
       </w:r>
       <w:r>
         <w:t xml:space="preserve">type of way. In fact </w:t>

</xml_diff>